<commit_message>
Deleted Converter class, adjusted Driver class, got started on parsing expression in ExpressionParser class
</commit_message>
<xml_diff>
--- a/ProjectReport2A.docx
+++ b/ProjectReport2A.docx
@@ -123,7 +123,7 @@
           <w:sz w:val="28"/>
           <w:szCs w:val="28"/>
         </w:rPr>
-        <w:t>, Ollie Peel, Jeffrey Saylor</w:t>
+        <w:t>, Ollie Peel</w:t>
       </w:r>
     </w:p>
     <w:p>
@@ -398,32 +398,6 @@
         </w:rPr>
         <w:t xml:space="preserve">Ollie Peel: </w:t>
       </w:r>
-    </w:p>
-    <w:p>
-      <w:pPr>
-        <w:rPr>
-          <w:rFonts w:ascii="Times New Roman" w:hAnsi="Times New Roman" w:cs="Times New Roman"/>
-          <w:sz w:val="28"/>
-          <w:szCs w:val="28"/>
-        </w:rPr>
-      </w:pPr>
-      <w:r>
-        <w:rPr>
-          <w:rFonts w:ascii="Times New Roman" w:hAnsi="Times New Roman" w:cs="Times New Roman"/>
-          <w:sz w:val="28"/>
-          <w:szCs w:val="28"/>
-        </w:rPr>
-        <w:t xml:space="preserve">Jeffrey Saylor: </w:t>
-      </w:r>
-    </w:p>
-    <w:p>
-      <w:pPr>
-        <w:rPr>
-          <w:rFonts w:ascii="Times New Roman" w:hAnsi="Times New Roman" w:cs="Times New Roman"/>
-          <w:sz w:val="28"/>
-          <w:szCs w:val="28"/>
-        </w:rPr>
-      </w:pPr>
       <w:r>
         <w:rPr>
           <w:rFonts w:ascii="Times New Roman" w:hAnsi="Times New Roman" w:cs="Times New Roman"/>

</xml_diff>

<commit_message>
Changed some things on the evalExpression method so it can work better
</commit_message>
<xml_diff>
--- a/ProjectReport2A.docx
+++ b/ProjectReport2A.docx
@@ -224,7 +224,6 @@
           <w:sz w:val="36"/>
           <w:szCs w:val="36"/>
         </w:rPr>
-        <w:lastRenderedPageBreak/>
         <w:t>System Design</w:t>
       </w:r>
     </w:p>
@@ -244,6 +243,207 @@
         </w:rPr>
         <w:tab/>
       </w:r>
+      <w:r>
+        <w:rPr>
+          <w:rFonts w:ascii="Times New Roman" w:hAnsi="Times New Roman" w:cs="Times New Roman"/>
+          <w:sz w:val="28"/>
+          <w:szCs w:val="28"/>
+        </w:rPr>
+        <w:t xml:space="preserve">Our system starts in the main() method of the Driver class </w:t>
+      </w:r>
+      <w:r>
+        <w:rPr>
+          <w:rFonts w:ascii="Times New Roman" w:hAnsi="Times New Roman" w:cs="Times New Roman"/>
+          <w:sz w:val="28"/>
+          <w:szCs w:val="28"/>
+        </w:rPr>
+        <w:t xml:space="preserve">which uses the </w:t>
+      </w:r>
+      <w:r>
+        <w:rPr>
+          <w:rFonts w:ascii="Times New Roman" w:hAnsi="Times New Roman" w:cs="Times New Roman"/>
+          <w:sz w:val="28"/>
+          <w:szCs w:val="28"/>
+        </w:rPr>
+        <w:t xml:space="preserve">ExpressionParser.evalExpression() method to parse and evaluate </w:t>
+      </w:r>
+      <w:r>
+        <w:rPr>
+          <w:rFonts w:ascii="Times New Roman" w:hAnsi="Times New Roman" w:cs="Times New Roman"/>
+          <w:sz w:val="28"/>
+          <w:szCs w:val="28"/>
+        </w:rPr>
+        <w:t xml:space="preserve">each expression from an input file. </w:t>
+      </w:r>
+      <w:r>
+        <w:rPr>
+          <w:rFonts w:ascii="Times New Roman" w:hAnsi="Times New Roman" w:cs="Times New Roman"/>
+          <w:sz w:val="28"/>
+          <w:szCs w:val="28"/>
+        </w:rPr>
+        <w:t xml:space="preserve">The </w:t>
+      </w:r>
+      <w:r>
+        <w:rPr>
+          <w:rFonts w:ascii="Times New Roman" w:hAnsi="Times New Roman" w:cs="Times New Roman"/>
+          <w:sz w:val="28"/>
+          <w:szCs w:val="28"/>
+        </w:rPr>
+        <w:t xml:space="preserve">evalExpression() method uses the </w:t>
+      </w:r>
+      <w:r>
+        <w:rPr>
+          <w:rFonts w:ascii="Times New Roman" w:hAnsi="Times New Roman" w:cs="Times New Roman"/>
+          <w:sz w:val="28"/>
+          <w:szCs w:val="28"/>
+        </w:rPr>
+        <w:t>evaluate() and precedence() methods in the same class</w:t>
+      </w:r>
+      <w:r>
+        <w:rPr>
+          <w:rFonts w:ascii="Times New Roman" w:hAnsi="Times New Roman" w:cs="Times New Roman"/>
+          <w:sz w:val="28"/>
+          <w:szCs w:val="28"/>
+        </w:rPr>
+        <w:t xml:space="preserve"> which evaluate </w:t>
+      </w:r>
+      <w:r>
+        <w:rPr>
+          <w:rFonts w:ascii="Times New Roman" w:hAnsi="Times New Roman" w:cs="Times New Roman"/>
+          <w:sz w:val="28"/>
+          <w:szCs w:val="28"/>
+        </w:rPr>
+        <w:t>the expression from stacks</w:t>
+      </w:r>
+      <w:r>
+        <w:rPr>
+          <w:rFonts w:ascii="Times New Roman" w:hAnsi="Times New Roman" w:cs="Times New Roman"/>
+          <w:sz w:val="28"/>
+          <w:szCs w:val="28"/>
+        </w:rPr>
+        <w:t xml:space="preserve"> based on the operator and assign </w:t>
+      </w:r>
+      <w:r>
+        <w:rPr>
+          <w:rFonts w:ascii="Times New Roman" w:hAnsi="Times New Roman" w:cs="Times New Roman"/>
+          <w:sz w:val="28"/>
+          <w:szCs w:val="28"/>
+        </w:rPr>
+        <w:t>precedence values to the operators</w:t>
+      </w:r>
+      <w:r>
+        <w:rPr>
+          <w:rFonts w:ascii="Times New Roman" w:hAnsi="Times New Roman" w:cs="Times New Roman"/>
+          <w:sz w:val="28"/>
+          <w:szCs w:val="28"/>
+        </w:rPr>
+        <w:t>.</w:t>
+      </w:r>
+    </w:p>
+    <w:p>
+      <w:pPr>
+        <w:rPr>
+          <w:rFonts w:ascii="Times New Roman" w:hAnsi="Times New Roman" w:cs="Times New Roman"/>
+          <w:sz w:val="28"/>
+          <w:szCs w:val="28"/>
+        </w:rPr>
+      </w:pPr>
+      <w:r>
+        <w:rPr>
+          <w:rFonts w:ascii="Times New Roman" w:hAnsi="Times New Roman" w:cs="Times New Roman"/>
+          <w:sz w:val="28"/>
+          <w:szCs w:val="28"/>
+        </w:rPr>
+        <w:tab/>
+      </w:r>
+      <w:r>
+        <w:rPr>
+          <w:rFonts w:ascii="Times New Roman" w:hAnsi="Times New Roman" w:cs="Times New Roman"/>
+          <w:sz w:val="28"/>
+          <w:szCs w:val="28"/>
+        </w:rPr>
+        <w:t xml:space="preserve">The data structures our system used were </w:t>
+      </w:r>
+      <w:r>
+        <w:rPr>
+          <w:rFonts w:ascii="Times New Roman" w:hAnsi="Times New Roman" w:cs="Times New Roman"/>
+          <w:sz w:val="28"/>
+          <w:szCs w:val="28"/>
+        </w:rPr>
+        <w:t xml:space="preserve">stacks and an array list. The array list was used in the Driver class to </w:t>
+      </w:r>
+      <w:r>
+        <w:rPr>
+          <w:rFonts w:ascii="Times New Roman" w:hAnsi="Times New Roman" w:cs="Times New Roman"/>
+          <w:sz w:val="28"/>
+          <w:szCs w:val="28"/>
+        </w:rPr>
+        <w:t xml:space="preserve">store each expression from the input file. </w:t>
+      </w:r>
+      <w:r>
+        <w:rPr>
+          <w:rFonts w:ascii="Times New Roman" w:hAnsi="Times New Roman" w:cs="Times New Roman"/>
+          <w:sz w:val="28"/>
+          <w:szCs w:val="28"/>
+        </w:rPr>
+        <w:t xml:space="preserve">Stacks were used in the </w:t>
+      </w:r>
+      <w:r>
+        <w:rPr>
+          <w:rFonts w:ascii="Times New Roman" w:hAnsi="Times New Roman" w:cs="Times New Roman"/>
+          <w:sz w:val="28"/>
+          <w:szCs w:val="28"/>
+        </w:rPr>
+        <w:t xml:space="preserve">evalExpression() </w:t>
+      </w:r>
+      <w:r>
+        <w:rPr>
+          <w:rFonts w:ascii="Times New Roman" w:hAnsi="Times New Roman" w:cs="Times New Roman"/>
+          <w:sz w:val="28"/>
+          <w:szCs w:val="28"/>
+        </w:rPr>
+        <w:t>and evaluate() method</w:t>
+      </w:r>
+      <w:r>
+        <w:rPr>
+          <w:rFonts w:ascii="Times New Roman" w:hAnsi="Times New Roman" w:cs="Times New Roman"/>
+          <w:sz w:val="28"/>
+          <w:szCs w:val="28"/>
+        </w:rPr>
+        <w:t>s</w:t>
+      </w:r>
+      <w:r>
+        <w:rPr>
+          <w:rFonts w:ascii="Times New Roman" w:hAnsi="Times New Roman" w:cs="Times New Roman"/>
+          <w:sz w:val="28"/>
+          <w:szCs w:val="28"/>
+        </w:rPr>
+        <w:t xml:space="preserve"> of the ExpressionParser class. The evalExpression() method </w:t>
+      </w:r>
+      <w:r>
+        <w:rPr>
+          <w:rFonts w:ascii="Times New Roman" w:hAnsi="Times New Roman" w:cs="Times New Roman"/>
+          <w:sz w:val="28"/>
+          <w:szCs w:val="28"/>
+        </w:rPr>
+        <w:t xml:space="preserve">used stacks to separately store the integers and operators of the expression </w:t>
+      </w:r>
+      <w:r>
+        <w:rPr>
+          <w:rFonts w:ascii="Times New Roman" w:hAnsi="Times New Roman" w:cs="Times New Roman"/>
+          <w:sz w:val="28"/>
+          <w:szCs w:val="28"/>
+        </w:rPr>
+        <w:t xml:space="preserve">and the evaluate() method </w:t>
+      </w:r>
+      <w:r>
+        <w:rPr>
+          <w:rFonts w:ascii="Times New Roman" w:hAnsi="Times New Roman" w:cs="Times New Roman"/>
+          <w:sz w:val="28"/>
+          <w:szCs w:val="28"/>
+        </w:rPr>
+        <w:t>evaluated an expression made of an operator and two integers from the same stacks previously mentioned.</w:t>
+      </w:r>
     </w:p>
     <w:p>
       <w:pPr>
@@ -281,12 +481,110 @@
           <w:sz w:val="36"/>
           <w:szCs w:val="36"/>
         </w:rPr>
-        <w:lastRenderedPageBreak/>
         <w:t>UML Diagram</w:t>
       </w:r>
     </w:p>
     <w:p>
       <w:pPr>
+        <w:jc w:val="center"/>
+        <w:rPr>
+          <w:rFonts w:ascii="Times New Roman" w:hAnsi="Times New Roman" w:cs="Times New Roman"/>
+          <w:b/>
+          <w:bCs/>
+          <w:sz w:val="36"/>
+          <w:szCs w:val="36"/>
+        </w:rPr>
+      </w:pPr>
+    </w:p>
+    <w:p>
+      <w:pPr>
+        <w:jc w:val="center"/>
+        <w:rPr>
+          <w:rFonts w:ascii="Times New Roman" w:hAnsi="Times New Roman" w:cs="Times New Roman"/>
+          <w:b/>
+          <w:bCs/>
+          <w:sz w:val="36"/>
+          <w:szCs w:val="36"/>
+        </w:rPr>
+      </w:pPr>
+    </w:p>
+    <w:p>
+      <w:pPr>
+        <w:jc w:val="center"/>
+        <w:rPr>
+          <w:rFonts w:ascii="Times New Roman" w:hAnsi="Times New Roman" w:cs="Times New Roman"/>
+          <w:b/>
+          <w:bCs/>
+          <w:sz w:val="36"/>
+          <w:szCs w:val="36"/>
+        </w:rPr>
+      </w:pPr>
+    </w:p>
+    <w:p>
+      <w:pPr>
+        <w:jc w:val="center"/>
+        <w:rPr>
+          <w:rFonts w:ascii="Times New Roman" w:hAnsi="Times New Roman" w:cs="Times New Roman"/>
+          <w:b/>
+          <w:bCs/>
+          <w:sz w:val="36"/>
+          <w:szCs w:val="36"/>
+        </w:rPr>
+      </w:pPr>
+      <w:r>
+        <w:rPr>
+          <w:rFonts w:ascii="Times New Roman" w:hAnsi="Times New Roman" w:cs="Times New Roman"/>
+          <w:b/>
+          <w:bCs/>
+          <w:noProof/>
+          <w:sz w:val="36"/>
+          <w:szCs w:val="36"/>
+        </w:rPr>
+        <w:drawing>
+          <wp:inline distT="0" distB="0" distL="0" distR="0" wp14:anchorId="38B6C275" wp14:editId="6FB1DB5A">
+            <wp:extent cx="3924300" cy="1143000"/>
+            <wp:effectExtent l="0" t="0" r="0" b="0"/>
+            <wp:docPr id="1945186215" name="Picture 1" descr="A diagram of a stacking process&#10;&#10;Description automatically generated with medium confidence"/>
+            <wp:cNvGraphicFramePr>
+              <a:graphicFrameLocks xmlns:a="http://schemas.openxmlformats.org/drawingml/2006/main" noChangeAspect="1"/>
+            </wp:cNvGraphicFramePr>
+            <a:graphic xmlns:a="http://schemas.openxmlformats.org/drawingml/2006/main">
+              <a:graphicData uri="http://schemas.openxmlformats.org/drawingml/2006/picture">
+                <pic:pic xmlns:pic="http://schemas.openxmlformats.org/drawingml/2006/picture">
+                  <pic:nvPicPr>
+                    <pic:cNvPr id="1945186215" name="Picture 1" descr="A diagram of a stacking process&#10;&#10;Description automatically generated with medium confidence"/>
+                    <pic:cNvPicPr/>
+                  </pic:nvPicPr>
+                  <pic:blipFill>
+                    <a:blip r:embed="rId4">
+                      <a:extLst>
+                        <a:ext uri="{28A0092B-C50C-407E-A947-70E740481C1C}">
+                          <a14:useLocalDpi xmlns:a14="http://schemas.microsoft.com/office/drawing/2010/main" val="0"/>
+                        </a:ext>
+                      </a:extLst>
+                    </a:blip>
+                    <a:stretch>
+                      <a:fillRect/>
+                    </a:stretch>
+                  </pic:blipFill>
+                  <pic:spPr>
+                    <a:xfrm>
+                      <a:off x="0" y="0"/>
+                      <a:ext cx="3924300" cy="1143000"/>
+                    </a:xfrm>
+                    <a:prstGeom prst="rect">
+                      <a:avLst/>
+                    </a:prstGeom>
+                  </pic:spPr>
+                </pic:pic>
+              </a:graphicData>
+            </a:graphic>
+          </wp:inline>
+        </w:drawing>
+      </w:r>
+    </w:p>
+    <w:p>
+      <w:pPr>
         <w:rPr>
           <w:rFonts w:ascii="Times New Roman" w:hAnsi="Times New Roman" w:cs="Times New Roman"/>
           <w:sz w:val="28"/>
@@ -321,12 +619,204 @@
           <w:sz w:val="36"/>
           <w:szCs w:val="36"/>
         </w:rPr>
-        <w:lastRenderedPageBreak/>
         <w:t>Test Cases</w:t>
       </w:r>
     </w:p>
     <w:p>
       <w:pPr>
+        <w:jc w:val="center"/>
+        <w:rPr>
+          <w:rFonts w:ascii="Times New Roman" w:hAnsi="Times New Roman" w:cs="Times New Roman"/>
+          <w:b/>
+          <w:bCs/>
+          <w:sz w:val="36"/>
+          <w:szCs w:val="36"/>
+        </w:rPr>
+      </w:pPr>
+    </w:p>
+    <w:p>
+      <w:pPr>
+        <w:rPr>
+          <w:rFonts w:ascii="Times New Roman" w:hAnsi="Times New Roman" w:cs="Times New Roman"/>
+          <w:b/>
+          <w:bCs/>
+          <w:sz w:val="36"/>
+          <w:szCs w:val="36"/>
+        </w:rPr>
+      </w:pPr>
+      <w:r>
+        <w:rPr>
+          <w:rFonts w:ascii="Times New Roman" w:hAnsi="Times New Roman" w:cs="Times New Roman"/>
+          <w:b/>
+          <w:bCs/>
+          <w:sz w:val="36"/>
+          <w:szCs w:val="36"/>
+        </w:rPr>
+        <w:t>Case 1:</w:t>
+      </w:r>
+      <w:r>
+        <w:rPr>
+          <w:rFonts w:ascii="Times New Roman" w:hAnsi="Times New Roman" w:cs="Times New Roman"/>
+          <w:b/>
+          <w:bCs/>
+          <w:sz w:val="36"/>
+          <w:szCs w:val="36"/>
+        </w:rPr>
+        <w:t xml:space="preserve"> </w:t>
+      </w:r>
+    </w:p>
+    <w:p>
+      <w:pPr>
+        <w:rPr>
+          <w:rFonts w:ascii="Times New Roman" w:hAnsi="Times New Roman" w:cs="Times New Roman"/>
+          <w:b/>
+          <w:bCs/>
+          <w:sz w:val="36"/>
+          <w:szCs w:val="36"/>
+        </w:rPr>
+      </w:pPr>
+      <w:r>
+        <w:rPr>
+          <w:rFonts w:ascii="Times New Roman" w:hAnsi="Times New Roman" w:cs="Times New Roman"/>
+          <w:b/>
+          <w:bCs/>
+          <w:sz w:val="36"/>
+          <w:szCs w:val="36"/>
+        </w:rPr>
+        <w:t xml:space="preserve">Input: </w:t>
+      </w:r>
+      <w:r>
+        <w:rPr>
+          <w:rFonts w:ascii="Times New Roman" w:hAnsi="Times New Roman" w:cs="Times New Roman"/>
+          <w:b/>
+          <w:bCs/>
+          <w:sz w:val="36"/>
+          <w:szCs w:val="36"/>
+        </w:rPr>
+        <w:t>1 + 3 &gt; 2</w:t>
+      </w:r>
+    </w:p>
+    <w:p>
+      <w:pPr>
+        <w:rPr>
+          <w:rFonts w:ascii="Times New Roman" w:hAnsi="Times New Roman" w:cs="Times New Roman"/>
+          <w:b/>
+          <w:bCs/>
+          <w:sz w:val="36"/>
+          <w:szCs w:val="36"/>
+        </w:rPr>
+      </w:pPr>
+      <w:r>
+        <w:rPr>
+          <w:rFonts w:ascii="Times New Roman" w:hAnsi="Times New Roman" w:cs="Times New Roman"/>
+          <w:b/>
+          <w:bCs/>
+          <w:sz w:val="36"/>
+          <w:szCs w:val="36"/>
+        </w:rPr>
+        <w:t>Output: 1</w:t>
+      </w:r>
+    </w:p>
+    <w:p>
+      <w:pPr>
+        <w:rPr>
+          <w:rFonts w:ascii="Times New Roman" w:hAnsi="Times New Roman" w:cs="Times New Roman"/>
+          <w:b/>
+          <w:bCs/>
+          <w:sz w:val="36"/>
+          <w:szCs w:val="36"/>
+        </w:rPr>
+      </w:pPr>
+    </w:p>
+    <w:p>
+      <w:pPr>
+        <w:rPr>
+          <w:rFonts w:ascii="Times New Roman" w:hAnsi="Times New Roman" w:cs="Times New Roman"/>
+          <w:b/>
+          <w:bCs/>
+          <w:sz w:val="36"/>
+          <w:szCs w:val="36"/>
+        </w:rPr>
+      </w:pPr>
+      <w:r>
+        <w:rPr>
+          <w:rFonts w:ascii="Times New Roman" w:hAnsi="Times New Roman" w:cs="Times New Roman"/>
+          <w:b/>
+          <w:bCs/>
+          <w:sz w:val="36"/>
+          <w:szCs w:val="36"/>
+        </w:rPr>
+        <w:t>Case 2:</w:t>
+      </w:r>
+    </w:p>
+    <w:p>
+      <w:pPr>
+        <w:rPr>
+          <w:rFonts w:ascii="Times New Roman" w:hAnsi="Times New Roman" w:cs="Times New Roman"/>
+          <w:b/>
+          <w:bCs/>
+          <w:sz w:val="36"/>
+          <w:szCs w:val="36"/>
+        </w:rPr>
+      </w:pPr>
+      <w:r>
+        <w:rPr>
+          <w:rFonts w:ascii="Times New Roman" w:hAnsi="Times New Roman" w:cs="Times New Roman"/>
+          <w:b/>
+          <w:bCs/>
+          <w:sz w:val="36"/>
+          <w:szCs w:val="36"/>
+        </w:rPr>
+        <w:t>Input: (1+2)*3</w:t>
+      </w:r>
+    </w:p>
+    <w:p>
+      <w:pPr>
+        <w:rPr>
+          <w:rFonts w:ascii="Times New Roman" w:hAnsi="Times New Roman" w:cs="Times New Roman"/>
+          <w:b/>
+          <w:bCs/>
+          <w:sz w:val="36"/>
+          <w:szCs w:val="36"/>
+        </w:rPr>
+      </w:pPr>
+      <w:r>
+        <w:rPr>
+          <w:rFonts w:ascii="Times New Roman" w:hAnsi="Times New Roman" w:cs="Times New Roman"/>
+          <w:b/>
+          <w:bCs/>
+          <w:sz w:val="36"/>
+          <w:szCs w:val="36"/>
+        </w:rPr>
+        <w:t>Output: 9</w:t>
+      </w:r>
+    </w:p>
+    <w:p>
+      <w:pPr>
+        <w:jc w:val="center"/>
+        <w:rPr>
+          <w:rFonts w:ascii="Times New Roman" w:hAnsi="Times New Roman" w:cs="Times New Roman"/>
+          <w:b/>
+          <w:bCs/>
+          <w:sz w:val="36"/>
+          <w:szCs w:val="36"/>
+        </w:rPr>
+      </w:pPr>
+    </w:p>
+    <w:p>
+      <w:pPr>
+        <w:jc w:val="center"/>
+        <w:rPr>
+          <w:rFonts w:ascii="Times New Roman" w:hAnsi="Times New Roman" w:cs="Times New Roman"/>
+          <w:b/>
+          <w:bCs/>
+          <w:sz w:val="36"/>
+          <w:szCs w:val="36"/>
+        </w:rPr>
+      </w:pPr>
+    </w:p>
+    <w:p>
+      <w:pPr>
         <w:rPr>
           <w:rFonts w:ascii="Times New Roman" w:hAnsi="Times New Roman" w:cs="Times New Roman"/>
           <w:sz w:val="28"/>
@@ -361,7 +851,6 @@
           <w:sz w:val="36"/>
           <w:szCs w:val="36"/>
         </w:rPr>
-        <w:lastRenderedPageBreak/>
         <w:t>Contributions</w:t>
       </w:r>
     </w:p>
@@ -381,6 +870,62 @@
         </w:rPr>
         <w:t xml:space="preserve">Rawan Alhachami: </w:t>
       </w:r>
+      <w:r>
+        <w:rPr>
+          <w:rFonts w:ascii="Times New Roman" w:hAnsi="Times New Roman" w:cs="Times New Roman"/>
+          <w:sz w:val="28"/>
+          <w:szCs w:val="28"/>
+        </w:rPr>
+        <w:t>Finished the evalExpression method and edited line appearance in precedence() method</w:t>
+      </w:r>
+      <w:r>
+        <w:rPr>
+          <w:rFonts w:ascii="Times New Roman" w:hAnsi="Times New Roman" w:cs="Times New Roman"/>
+          <w:sz w:val="28"/>
+          <w:szCs w:val="28"/>
+        </w:rPr>
+        <w:t xml:space="preserve"> in the ExpressionParser class, added code to Driver class to handle exceptions for invalid expressions and errors</w:t>
+      </w:r>
+      <w:r>
+        <w:rPr>
+          <w:rFonts w:ascii="Times New Roman" w:hAnsi="Times New Roman" w:cs="Times New Roman"/>
+          <w:sz w:val="28"/>
+          <w:szCs w:val="28"/>
+        </w:rPr>
+        <w:t>, edited BufferedReader method a little bit for clarity. Worked on test cases</w:t>
+      </w:r>
+      <w:r>
+        <w:rPr>
+          <w:rFonts w:ascii="Times New Roman" w:hAnsi="Times New Roman" w:cs="Times New Roman"/>
+          <w:sz w:val="28"/>
+          <w:szCs w:val="28"/>
+        </w:rPr>
+        <w:t xml:space="preserve"> and</w:t>
+      </w:r>
+      <w:r>
+        <w:rPr>
+          <w:rFonts w:ascii="Times New Roman" w:hAnsi="Times New Roman" w:cs="Times New Roman"/>
+          <w:sz w:val="28"/>
+          <w:szCs w:val="28"/>
+        </w:rPr>
+        <w:t xml:space="preserve"> improvements</w:t>
+      </w:r>
+      <w:r>
+        <w:rPr>
+          <w:rFonts w:ascii="Times New Roman" w:hAnsi="Times New Roman" w:cs="Times New Roman"/>
+          <w:sz w:val="28"/>
+          <w:szCs w:val="28"/>
+        </w:rPr>
+        <w:t xml:space="preserve"> </w:t>
+      </w:r>
+      <w:r>
+        <w:rPr>
+          <w:rFonts w:ascii="Times New Roman" w:hAnsi="Times New Roman" w:cs="Times New Roman"/>
+          <w:sz w:val="28"/>
+          <w:szCs w:val="28"/>
+        </w:rPr>
+        <w:t xml:space="preserve">of project report. </w:t>
+      </w:r>
     </w:p>
     <w:p>
       <w:pPr>
@@ -404,6 +949,102 @@
           <w:sz w:val="28"/>
           <w:szCs w:val="28"/>
         </w:rPr>
+        <w:t xml:space="preserve">Created and added code to the Driver class </w:t>
+      </w:r>
+      <w:r>
+        <w:rPr>
+          <w:rFonts w:ascii="Times New Roman" w:hAnsi="Times New Roman" w:cs="Times New Roman"/>
+          <w:sz w:val="28"/>
+          <w:szCs w:val="28"/>
+        </w:rPr>
+        <w:t xml:space="preserve">which reads expressions from an input file. </w:t>
+      </w:r>
+      <w:r>
+        <w:rPr>
+          <w:rFonts w:ascii="Times New Roman" w:hAnsi="Times New Roman" w:cs="Times New Roman"/>
+          <w:sz w:val="28"/>
+          <w:szCs w:val="28"/>
+        </w:rPr>
+        <w:t xml:space="preserve">Created and added code to the </w:t>
+      </w:r>
+      <w:r>
+        <w:rPr>
+          <w:rFonts w:ascii="Times New Roman" w:hAnsi="Times New Roman" w:cs="Times New Roman"/>
+          <w:sz w:val="28"/>
+          <w:szCs w:val="28"/>
+        </w:rPr>
+        <w:t>evaluate</w:t>
+      </w:r>
+      <w:r>
+        <w:rPr>
+          <w:rFonts w:ascii="Times New Roman" w:hAnsi="Times New Roman" w:cs="Times New Roman"/>
+          <w:sz w:val="28"/>
+          <w:szCs w:val="28"/>
+        </w:rPr>
+        <w:t>()</w:t>
+      </w:r>
+      <w:r>
+        <w:rPr>
+          <w:rFonts w:ascii="Times New Roman" w:hAnsi="Times New Roman" w:cs="Times New Roman"/>
+          <w:sz w:val="28"/>
+          <w:szCs w:val="28"/>
+        </w:rPr>
+        <w:t xml:space="preserve"> and precedence</w:t>
+      </w:r>
+      <w:r>
+        <w:rPr>
+          <w:rFonts w:ascii="Times New Roman" w:hAnsi="Times New Roman" w:cs="Times New Roman"/>
+          <w:sz w:val="28"/>
+          <w:szCs w:val="28"/>
+        </w:rPr>
+        <w:t>()</w:t>
+      </w:r>
+      <w:r>
+        <w:rPr>
+          <w:rFonts w:ascii="Times New Roman" w:hAnsi="Times New Roman" w:cs="Times New Roman"/>
+          <w:sz w:val="28"/>
+          <w:szCs w:val="28"/>
+        </w:rPr>
+        <w:t xml:space="preserve"> methods of the ExpressionParser class as well as </w:t>
+      </w:r>
+      <w:r>
+        <w:rPr>
+          <w:rFonts w:ascii="Times New Roman" w:hAnsi="Times New Roman" w:cs="Times New Roman"/>
+          <w:sz w:val="28"/>
+          <w:szCs w:val="28"/>
+        </w:rPr>
+        <w:t>started code for the evalExpression</w:t>
+      </w:r>
+      <w:r>
+        <w:rPr>
+          <w:rFonts w:ascii="Times New Roman" w:hAnsi="Times New Roman" w:cs="Times New Roman"/>
+          <w:sz w:val="28"/>
+          <w:szCs w:val="28"/>
+        </w:rPr>
+        <w:t>()</w:t>
+      </w:r>
+      <w:r>
+        <w:rPr>
+          <w:rFonts w:ascii="Times New Roman" w:hAnsi="Times New Roman" w:cs="Times New Roman"/>
+          <w:sz w:val="28"/>
+          <w:szCs w:val="28"/>
+        </w:rPr>
+        <w:t xml:space="preserve"> method in the same class. Worked on the </w:t>
+      </w:r>
+      <w:r>
+        <w:rPr>
+          <w:rFonts w:ascii="Times New Roman" w:hAnsi="Times New Roman" w:cs="Times New Roman"/>
+          <w:sz w:val="28"/>
+          <w:szCs w:val="28"/>
+        </w:rPr>
+        <w:t>UML diagram and system design sections of the project report.</w:t>
+      </w:r>
+      <w:r>
+        <w:rPr>
+          <w:rFonts w:ascii="Times New Roman" w:hAnsi="Times New Roman" w:cs="Times New Roman"/>
+          <w:sz w:val="28"/>
+          <w:szCs w:val="28"/>
+        </w:rPr>
         <w:br w:type="page"/>
       </w:r>
     </w:p>
@@ -426,18 +1067,121 @@
           <w:sz w:val="36"/>
           <w:szCs w:val="36"/>
         </w:rPr>
-        <w:lastRenderedPageBreak/>
         <w:t>Improvements</w:t>
       </w:r>
     </w:p>
     <w:p>
       <w:pPr>
-        <w:rPr>
-          <w:rFonts w:ascii="Times New Roman" w:hAnsi="Times New Roman" w:cs="Times New Roman"/>
-          <w:sz w:val="28"/>
-          <w:szCs w:val="28"/>
-        </w:rPr>
-      </w:pPr>
+        <w:jc w:val="center"/>
+        <w:rPr>
+          <w:rFonts w:ascii="Times New Roman" w:hAnsi="Times New Roman" w:cs="Times New Roman"/>
+          <w:b/>
+          <w:bCs/>
+          <w:sz w:val="36"/>
+          <w:szCs w:val="36"/>
+        </w:rPr>
+      </w:pPr>
+    </w:p>
+    <w:p>
+      <w:pPr>
+        <w:rPr>
+          <w:rFonts w:ascii="Times New Roman" w:hAnsi="Times New Roman" w:cs="Times New Roman"/>
+          <w:sz w:val="28"/>
+          <w:szCs w:val="28"/>
+        </w:rPr>
+      </w:pPr>
+      <w:r>
+        <w:rPr>
+          <w:rFonts w:ascii="Times New Roman" w:hAnsi="Times New Roman" w:cs="Times New Roman"/>
+          <w:sz w:val="28"/>
+          <w:szCs w:val="28"/>
+        </w:rPr>
+        <w:t>In the future, th</w:t>
+      </w:r>
+      <w:r>
+        <w:rPr>
+          <w:rFonts w:ascii="Times New Roman" w:hAnsi="Times New Roman" w:cs="Times New Roman"/>
+          <w:sz w:val="28"/>
+          <w:szCs w:val="28"/>
+        </w:rPr>
+        <w:t xml:space="preserve">e parser section of the program </w:t>
+      </w:r>
+      <w:r>
+        <w:rPr>
+          <w:rFonts w:ascii="Times New Roman" w:hAnsi="Times New Roman" w:cs="Times New Roman"/>
+          <w:sz w:val="28"/>
+          <w:szCs w:val="28"/>
+        </w:rPr>
+        <w:t xml:space="preserve">could possibly be redesigned to handle different data types like </w:t>
+      </w:r>
+      <w:r>
+        <w:rPr>
+          <w:rFonts w:ascii="Times New Roman" w:hAnsi="Times New Roman" w:cs="Times New Roman"/>
+          <w:sz w:val="28"/>
+          <w:szCs w:val="28"/>
+        </w:rPr>
+        <w:t>variables</w:t>
+      </w:r>
+      <w:r>
+        <w:rPr>
+          <w:rFonts w:ascii="Times New Roman" w:hAnsi="Times New Roman" w:cs="Times New Roman"/>
+          <w:sz w:val="28"/>
+          <w:szCs w:val="28"/>
+        </w:rPr>
+        <w:t xml:space="preserve">. </w:t>
+      </w:r>
+    </w:p>
+    <w:p>
+      <w:pPr>
+        <w:rPr>
+          <w:rFonts w:ascii="Times New Roman" w:hAnsi="Times New Roman" w:cs="Times New Roman"/>
+          <w:sz w:val="28"/>
+          <w:szCs w:val="28"/>
+        </w:rPr>
+      </w:pPr>
+    </w:p>
+    <w:p>
+      <w:pPr>
+        <w:rPr>
+          <w:rFonts w:ascii="Times New Roman" w:hAnsi="Times New Roman" w:cs="Times New Roman"/>
+          <w:sz w:val="28"/>
+          <w:szCs w:val="28"/>
+        </w:rPr>
+      </w:pPr>
+      <w:r>
+        <w:rPr>
+          <w:rFonts w:ascii="Times New Roman" w:hAnsi="Times New Roman" w:cs="Times New Roman"/>
+          <w:sz w:val="28"/>
+          <w:szCs w:val="28"/>
+        </w:rPr>
+        <w:t>The error messages could also be more specific or detailed so that the user can know exactly what was incorrect and why.</w:t>
+      </w:r>
+    </w:p>
+    <w:p>
+      <w:pPr>
+        <w:rPr>
+          <w:rFonts w:ascii="Times New Roman" w:hAnsi="Times New Roman" w:cs="Times New Roman"/>
+          <w:sz w:val="28"/>
+          <w:szCs w:val="28"/>
+        </w:rPr>
+      </w:pPr>
+    </w:p>
+    <w:p>
+      <w:pPr>
+        <w:rPr>
+          <w:rFonts w:ascii="Times New Roman" w:hAnsi="Times New Roman" w:cs="Times New Roman"/>
+          <w:sz w:val="28"/>
+          <w:szCs w:val="28"/>
+        </w:rPr>
+      </w:pPr>
+      <w:r>
+        <w:rPr>
+          <w:rFonts w:ascii="Times New Roman" w:hAnsi="Times New Roman" w:cs="Times New Roman"/>
+          <w:sz w:val="28"/>
+          <w:szCs w:val="28"/>
+        </w:rPr>
+        <w:t>There could also be a feature added for the user to be able to access previous calculations.</w:t>
+      </w:r>
     </w:p>
     <w:sectPr>
       <w:pgSz w:w="12240" w:h="15840"/>

</xml_diff>